<commit_message>
ABBA check package and closeform
</commit_message>
<xml_diff>
--- a/文獻翻譯 書報.docx
+++ b/文獻翻譯 書報.docx
@@ -1,6 +1,6 @@
 
 <file path=word/document.xml><?xml version="1.0" encoding="utf-8"?>
-<w:document xmlns:wpc="http://schemas.microsoft.com/office/word/2010/wordprocessingCanvas" xmlns:cx="http://schemas.microsoft.com/office/drawing/2014/chartex" xmlns:cx1="http://schemas.microsoft.com/office/drawing/2015/9/8/chartex" xmlns:cx2="http://schemas.microsoft.com/office/drawing/2015/10/21/chartex" xmlns:cx3="http://schemas.microsoft.com/office/drawing/2016/5/9/chartex" xmlns:cx4="http://schemas.microsoft.com/office/drawing/2016/5/10/chartex" xmlns:cx5="http://schemas.microsoft.com/office/drawing/2016/5/11/chartex" xmlns:cx6="http://schemas.microsoft.com/office/drawing/2016/5/12/chartex" xmlns:cx7="http://schemas.microsoft.com/office/drawing/2016/5/13/chartex" xmlns:cx8="http://schemas.microsoft.com/office/drawing/2016/5/14/chartex" xmlns:mc="http://schemas.openxmlformats.org/markup-compatibility/2006" xmlns:aink="http://schemas.microsoft.com/office/drawing/2016/ink" xmlns:am3d="http://schemas.microsoft.com/office/drawing/2017/model3d" xmlns:o="urn:schemas-microsoft-com:office:office" xmlns:r="http://schemas.openxmlformats.org/officeDocument/2006/relationships" xmlns:m="http://schemas.openxmlformats.org/officeDocument/2006/math" xmlns:v="urn:schemas-microsoft-com:vml" xmlns:wp14="http://schemas.microsoft.com/office/word/2010/wordprocessingDrawing" xmlns:wp="http://schemas.openxmlformats.org/drawingml/2006/wordprocessingDrawing" xmlns:w10="urn:schemas-microsoft-com:office:word" xmlns:w="http://schemas.openxmlformats.org/wordprocessingml/2006/main" xmlns:w14="http://schemas.microsoft.com/office/word/2010/wordml" xmlns:w15="http://schemas.microsoft.com/office/word/2012/wordml" xmlns:w16cex="http://schemas.microsoft.com/office/word/2018/wordml/cex" xmlns:w16cid="http://schemas.microsoft.com/office/word/2016/wordml/cid" xmlns:w16="http://schemas.microsoft.com/office/word/2018/wordml" xmlns:w16sdtdh="http://schemas.microsoft.com/office/word/2020/wordml/sdtdatahash" xmlns:w16se="http://schemas.microsoft.com/office/word/2015/wordml/symex" xmlns:wpg="http://schemas.microsoft.com/office/word/2010/wordprocessingGroup" xmlns:wpi="http://schemas.microsoft.com/office/word/2010/wordprocessingInk" xmlns:wne="http://schemas.microsoft.com/office/word/2006/wordml" xmlns:wps="http://schemas.microsoft.com/office/word/2010/wordprocessingShape" mc:Ignorable="w14 w15 w16se w16cid w16 w16cex w16sdtdh wp14">
+<w:document xmlns:wpc="http://schemas.microsoft.com/office/word/2010/wordprocessingCanvas" xmlns:cx="http://schemas.microsoft.com/office/drawing/2014/chartex" xmlns:cx1="http://schemas.microsoft.com/office/drawing/2015/9/8/chartex" xmlns:cx2="http://schemas.microsoft.com/office/drawing/2015/10/21/chartex" xmlns:cx3="http://schemas.microsoft.com/office/drawing/2016/5/9/chartex" xmlns:cx4="http://schemas.microsoft.com/office/drawing/2016/5/10/chartex" xmlns:cx5="http://schemas.microsoft.com/office/drawing/2016/5/11/chartex" xmlns:cx6="http://schemas.microsoft.com/office/drawing/2016/5/12/chartex" xmlns:cx7="http://schemas.microsoft.com/office/drawing/2016/5/13/chartex" xmlns:cx8="http://schemas.microsoft.com/office/drawing/2016/5/14/chartex" xmlns:mc="http://schemas.openxmlformats.org/markup-compatibility/2006" xmlns:aink="http://schemas.microsoft.com/office/drawing/2016/ink" xmlns:am3d="http://schemas.microsoft.com/office/drawing/2017/model3d" xmlns:o="urn:schemas-microsoft-com:office:office" xmlns:oel="http://schemas.microsoft.com/office/2019/extlst" xmlns:r="http://schemas.openxmlformats.org/officeDocument/2006/relationships" xmlns:m="http://schemas.openxmlformats.org/officeDocument/2006/math" xmlns:v="urn:schemas-microsoft-com:vml" xmlns:wp14="http://schemas.microsoft.com/office/word/2010/wordprocessingDrawing" xmlns:wp="http://schemas.openxmlformats.org/drawingml/2006/wordprocessingDrawing" xmlns:w10="urn:schemas-microsoft-com:office:word" xmlns:w="http://schemas.openxmlformats.org/wordprocessingml/2006/main" xmlns:w14="http://schemas.microsoft.com/office/word/2010/wordml" xmlns:w15="http://schemas.microsoft.com/office/word/2012/wordml" xmlns:w16cex="http://schemas.microsoft.com/office/word/2018/wordml/cex" xmlns:w16cid="http://schemas.microsoft.com/office/word/2016/wordml/cid" xmlns:w16="http://schemas.microsoft.com/office/word/2018/wordml" xmlns:w16sdtdh="http://schemas.microsoft.com/office/word/2020/wordml/sdtdatahash" xmlns:w16se="http://schemas.microsoft.com/office/word/2015/wordml/symex" xmlns:wpg="http://schemas.microsoft.com/office/word/2010/wordprocessingGroup" xmlns:wpi="http://schemas.microsoft.com/office/word/2010/wordprocessingInk" xmlns:wne="http://schemas.microsoft.com/office/word/2006/wordml" xmlns:wps="http://schemas.microsoft.com/office/word/2010/wordprocessingShape" mc:Ignorable="w14 w15 w16se w16cid w16 w16cex w16sdtdh wp14">
   <w:body>
     <w:p>
       <w:r>
@@ -30,7 +30,21 @@
         <w:t xml:space="preserve"> </w:t>
       </w:r>
       <w:r>
-        <w:t>In practice, we almost always employ a wash-out period between administering two treatments to nullify any residual effect of the treatment administered first. An excellent review of various aspects in use of the crossover design appears elsewhere. Most of these research focused attention on continuous data based on the normality assumptions or binary data based on a random effects logistic risk model.</w:t>
+        <w:t xml:space="preserve">In practice, we almost always employ a wash-out period between administering two treatments to nullify any residual effect of the treatment administered first. An excellent review of various aspects in use of the crossover design appears elsewhere. </w:t>
+      </w:r>
+    </w:p>
+    <w:p/>
+    <w:p>
+      <w:r>
+        <w:t xml:space="preserve">Most of </w:t>
+      </w:r>
+      <w:proofErr w:type="gramStart"/>
+      <w:r>
+        <w:t>these research</w:t>
+      </w:r>
+      <w:proofErr w:type="gramEnd"/>
+      <w:r>
+        <w:t xml:space="preserve"> focused attention on continuous data based on the normality assumptions or binary data based on a random effects logistic risk model.</w:t>
       </w:r>
     </w:p>
     <w:p>
@@ -40,11 +54,11 @@
     </w:p>
     <w:p>
       <w:r>
-        <w:t xml:space="preserve">The goal of this article is to provide a systematic discussion on testing non-equality, non-inferiority and equivalence, as well as interval estimation of the relative treatment effect when the frequency of patient response follows the commonly-assumed Poisson distribution under a crossover design. We present asymptotic and exact procedures for testing non-equality, non-inferiority and equivalence, as well as develop asymptotic and exact interval estimators for the ratio of mean frequencies between two treatments. We employ Monte Carlo simulation to evaluate and </w:t>
+        <w:t xml:space="preserve">The goal of this article is to provide a systematic discussion on testing non-equality, non-inferiority and equivalence, as well as interval estimation of the relative treatment effect when the frequency of patient response follows the commonly-assumed Poisson distribution under a crossover design. We present asymptotic and exact procedures for testing non-equality, non-inferiority and equivalence, as well as develop asymptotic and exact interval estimators for the ratio of mean frequencies </w:t>
       </w:r>
       <w:r>
         <w:lastRenderedPageBreak/>
-        <w:t>compare the performance of these test procedures with respect to Type I error and power, as well as the performance of these interval estimators with respect to the coverage probability and average length. Finally, we use the data comparing salmeterol with a placebo based on the number of exacerbations of asthma published elsewhere to illustrate the practical use of test procedures and interval estimators discussed here.</w:t>
+        <w:t>between two treatments. We employ Monte Carlo simulation to evaluate and compare the performance of these test procedures with respect to Type I error and power, as well as the performance of these interval estimators with respect to the coverage probability and average length. Finally, we use the data comparing salmeterol with a placebo based on the number of exacerbations of asthma published elsewhere to illustrate the practical use of test procedures and interval estimators discussed here.</w:t>
       </w:r>
     </w:p>
     <w:p/>
@@ -83,7 +97,21 @@
         <w:rPr>
           <w:rFonts w:hint="eastAsia"/>
         </w:rPr>
-        <w:t>組別，此設計經常被用來研究無法治癒的慢性疾病的治療效應，比如心絞痛、癲癇、高血壓或氣喘之類的疾病。由於每個患者都是自己的對照組，所以，在某些狀況下使用交叉設計會比平行設計來的更有效率，特別是當</w:t>
+        <w:t>組別，此設計經常被用來研究無法治癒的慢性疾病的治療效應，比如心絞痛、癲癇、高血壓或氣喘之類的疾病。由於每</w:t>
+      </w:r>
+      <w:proofErr w:type="gramStart"/>
+      <w:r>
+        <w:rPr>
+          <w:rFonts w:hint="eastAsia"/>
+        </w:rPr>
+        <w:t>個</w:t>
+      </w:r>
+      <w:proofErr w:type="gramEnd"/>
+      <w:r>
+        <w:rPr>
+          <w:rFonts w:hint="eastAsia"/>
+        </w:rPr>
+        <w:t>患者都是自己的對照組，所以，在某些狀況下使用交叉設計會比平行設計來的更有效率，特別是當</w:t>
       </w:r>
       <w:r>
         <w:rPr>
@@ -135,7 +163,21 @@
         <w:rPr>
           <w:rFonts w:hint="eastAsia"/>
         </w:rPr>
-        <w:t>因此，交叉設計應用於治療效果作用時間較短或沒有殘留效應的治療方式。</w:t>
+        <w:t>因此，交叉設計應用於治療效果作用時間</w:t>
+      </w:r>
+      <w:proofErr w:type="gramStart"/>
+      <w:r>
+        <w:rPr>
+          <w:rFonts w:hint="eastAsia"/>
+        </w:rPr>
+        <w:t>較短或沒有</w:t>
+      </w:r>
+      <w:proofErr w:type="gramEnd"/>
+      <w:r>
+        <w:rPr>
+          <w:rFonts w:hint="eastAsia"/>
+        </w:rPr>
+        <w:t>殘留效應的治療方式。</w:t>
       </w:r>
     </w:p>
     <w:p>
@@ -246,7 +288,21 @@
         <w:rPr>
           <w:rFonts w:hint="eastAsia"/>
         </w:rPr>
-        <w:t>這些基於大樣本理論推導出的無漸進分配的區間估計量在卜瓦松分配</w:t>
+        <w:t>這些基於大樣本理論推導出的無漸進分配的區間估計</w:t>
+      </w:r>
+      <w:proofErr w:type="gramStart"/>
+      <w:r>
+        <w:rPr>
+          <w:rFonts w:hint="eastAsia"/>
+        </w:rPr>
+        <w:t>量在卜瓦松</w:t>
+      </w:r>
+      <w:proofErr w:type="gramEnd"/>
+      <w:r>
+        <w:rPr>
+          <w:rFonts w:hint="eastAsia"/>
+        </w:rPr>
+        <w:t>分配</w:t>
       </w:r>
       <w:r>
         <w:rPr>
@@ -274,17 +330,39 @@
         </w:rPr>
         <w:t>本文的目的是對交叉設計之下患者的反應頻率服從</w:t>
       </w:r>
-      <w:r>
-        <w:rPr>
-          <w:rFonts w:hint="eastAsia"/>
-        </w:rPr>
-        <w:t>卜瓦松分佈</w:t>
-      </w:r>
-      <w:r>
-        <w:rPr>
-          <w:rFonts w:hint="eastAsia"/>
-        </w:rPr>
-        <w:t>時的不相等性、非劣性與等校性檢驗</w:t>
+      <w:proofErr w:type="gramStart"/>
+      <w:r>
+        <w:rPr>
+          <w:rFonts w:hint="eastAsia"/>
+        </w:rPr>
+        <w:t>卜</w:t>
+      </w:r>
+      <w:proofErr w:type="gramEnd"/>
+      <w:r>
+        <w:rPr>
+          <w:rFonts w:hint="eastAsia"/>
+        </w:rPr>
+        <w:t>瓦松分佈</w:t>
+      </w:r>
+      <w:r>
+        <w:rPr>
+          <w:rFonts w:hint="eastAsia"/>
+        </w:rPr>
+        <w:t>時的不相等性、</w:t>
+      </w:r>
+      <w:proofErr w:type="gramStart"/>
+      <w:r>
+        <w:rPr>
+          <w:rFonts w:hint="eastAsia"/>
+        </w:rPr>
+        <w:t>非劣性</w:t>
+      </w:r>
+      <w:proofErr w:type="gramEnd"/>
+      <w:r>
+        <w:rPr>
+          <w:rFonts w:hint="eastAsia"/>
+        </w:rPr>
+        <w:t>與等校性檢驗</w:t>
       </w:r>
       <w:r>
         <w:rPr>
@@ -296,8 +374,16 @@
         <w:rPr>
           <w:rFonts w:hint="eastAsia"/>
         </w:rPr>
-        <w:t>作者提出了檢驗不相等性、非劣性與等效性</w:t>
-      </w:r>
+        <w:t>作者提出了檢驗不相等性、</w:t>
+      </w:r>
+      <w:proofErr w:type="gramStart"/>
+      <w:r>
+        <w:rPr>
+          <w:rFonts w:hint="eastAsia"/>
+        </w:rPr>
+        <w:t>非劣性與等效性</w:t>
+      </w:r>
+      <w:proofErr w:type="gramEnd"/>
       <w:r>
         <w:rPr>
           <w:rFonts w:hint="eastAsia"/>
@@ -316,7 +402,21 @@
         <w:rPr>
           <w:rFonts w:hint="eastAsia"/>
         </w:rPr>
-        <w:t>最後使用蒙地卡羅模擬來評估和比較這些測試程度在型一錯誤和檢定力</w:t>
+        <w:t>最後使用蒙地卡羅模擬來評估和比較這些測試程度在型</w:t>
+      </w:r>
+      <w:proofErr w:type="gramStart"/>
+      <w:r>
+        <w:rPr>
+          <w:rFonts w:hint="eastAsia"/>
+        </w:rPr>
+        <w:t>一</w:t>
+      </w:r>
+      <w:proofErr w:type="gramEnd"/>
+      <w:r>
+        <w:rPr>
+          <w:rFonts w:hint="eastAsia"/>
+        </w:rPr>
+        <w:t>錯誤和檢定力</w:t>
       </w:r>
       <w:r>
         <w:rPr>
@@ -340,7 +440,21 @@
         <w:rPr>
           <w:rFonts w:hint="eastAsia"/>
         </w:rPr>
-        <w:t>氣喘患者使用沙美特羅與安慰劑下的發作</w:t>
+        <w:t>氣喘患者使用沙美</w:t>
+      </w:r>
+      <w:proofErr w:type="gramStart"/>
+      <w:r>
+        <w:rPr>
+          <w:rFonts w:hint="eastAsia"/>
+        </w:rPr>
+        <w:t>特</w:t>
+      </w:r>
+      <w:proofErr w:type="gramEnd"/>
+      <w:r>
+        <w:rPr>
+          <w:rFonts w:hint="eastAsia"/>
+        </w:rPr>
+        <w:t>羅與安慰劑下的發作</w:t>
       </w:r>
       <w:r>
         <w:rPr>
@@ -382,6 +496,7 @@
       </w:r>
     </w:p>
     <w:p>
+      <w:proofErr w:type="spellStart"/>
       <w:r>
         <w:rPr>
           <w:rFonts w:hint="eastAsia"/>
@@ -403,7 +518,15 @@
           <w:color w:val="ED7D31" w:themeColor="accent2"/>
           <w:highlight w:val="yellow"/>
         </w:rPr>
-        <w:t>ller’s Theorem</w:t>
+        <w:t>ller’s</w:t>
+      </w:r>
+      <w:proofErr w:type="spellEnd"/>
+      <w:r>
+        <w:rPr>
+          <w:color w:val="ED7D31" w:themeColor="accent2"/>
+          <w:highlight w:val="yellow"/>
+        </w:rPr>
+        <w:t xml:space="preserve"> Theorem</w:t>
       </w:r>
     </w:p>
     <w:p>
@@ -424,11 +547,6 @@
       </w:r>
     </w:p>
     <w:p>
-      <w:pPr>
-        <w:rPr>
-          <w:rFonts w:hint="eastAsia"/>
-        </w:rPr>
-      </w:pPr>
       <w:r>
         <w:t xml:space="preserve">But for small samples, the skewness of distribution </w:t>
       </w:r>
@@ -441,16 +559,31 @@
     </w:p>
     <w:p>
       <w:r>
-        <w:t>I</w:t>
-      </w:r>
-      <w:r>
-        <w:t>n large samples, the confidence interval given by the delta method is approximately the same as that obtained from Fieller's theorem</w:t>
-      </w:r>
-      <w:r>
-        <w:t xml:space="preserve">. </w:t>
-      </w:r>
-      <w:r>
-        <w:t>If g is small, then the large-sample confidence limits will be close to those given by Fieller's theorem. When the value of g is not small, however, the confidence limits given by Fieller's theorem are in fact usually wider than those obtained from the large-sample standard deviation, and are not centered on the estimate</w:t>
+        <w:t xml:space="preserve">In large samples, the confidence interval given by the delta method is approximately the same as that obtained from </w:t>
+      </w:r>
+      <w:proofErr w:type="spellStart"/>
+      <w:r>
+        <w:t>Fieller's</w:t>
+      </w:r>
+      <w:proofErr w:type="spellEnd"/>
+      <w:r>
+        <w:t xml:space="preserve"> theorem. If g is small, then the large-sample confidence limits will be close to those given by </w:t>
+      </w:r>
+      <w:proofErr w:type="spellStart"/>
+      <w:r>
+        <w:t>Fieller's</w:t>
+      </w:r>
+      <w:proofErr w:type="spellEnd"/>
+      <w:r>
+        <w:t xml:space="preserve"> theorem. When the value of g is not small, however, the confidence limits given by </w:t>
+      </w:r>
+      <w:proofErr w:type="spellStart"/>
+      <w:r>
+        <w:t>Fieller's</w:t>
+      </w:r>
+      <w:proofErr w:type="spellEnd"/>
+      <w:r>
+        <w:t xml:space="preserve"> theorem are in fact usually wider than those obtained from the large-sample standard deviation, and are not centered on the estimate</w:t>
       </w:r>
       <w:r>
         <w:t>.</w:t>
@@ -464,6 +597,7 @@
           <w:bCs/>
         </w:rPr>
       </w:pPr>
+      <w:proofErr w:type="spellStart"/>
       <w:r>
         <w:rPr>
           <w:rFonts w:hint="eastAsia"/>
@@ -479,6 +613,7 @@
         </w:rPr>
         <w:t>uqivalence</w:t>
       </w:r>
+      <w:proofErr w:type="spellEnd"/>
     </w:p>
     <w:p>
       <w:r>
@@ -909,19 +1044,7 @@
             <w:rPr>
               <w:rFonts w:ascii="Cambria Math" w:hAnsi="Cambria Math"/>
             </w:rPr>
-            <m:t xml:space="preserve"> and β=1.2.5, </m:t>
-          </m:r>
-          <m:r>
-            <w:rPr>
-              <w:rFonts w:ascii="Cambria Math" w:hAnsi="Cambria Math"/>
-            </w:rPr>
-            <m:t xml:space="preserve"> </m:t>
-          </m:r>
-          <m:r>
-            <w:rPr>
-              <w:rFonts w:ascii="Cambria Math" w:hAnsi="Cambria Math"/>
-            </w:rPr>
-            <m:t>R</m:t>
+            <m:t xml:space="preserve"> and β=1.2.5,  R</m:t>
           </m:r>
           <m:sSub>
             <m:sSubPr>
@@ -1183,13 +1306,7 @@
             <w:rPr>
               <w:rFonts w:ascii="Cambria Math" w:hAnsi="Cambria Math"/>
             </w:rPr>
-            <m:t>=0.8</m:t>
-          </m:r>
-          <m:r>
-            <w:rPr>
-              <w:rFonts w:ascii="Cambria Math" w:hAnsi="Cambria Math"/>
-            </w:rPr>
-            <m:t>, E</m:t>
+            <m:t>=0.8, E</m:t>
           </m:r>
           <m:d>
             <m:dPr>
@@ -1518,13 +1635,7 @@
             <w:rPr>
               <w:rFonts w:ascii="Cambria Math" w:hAnsi="Cambria Math"/>
             </w:rPr>
-            <m:t>=0.8</m:t>
-          </m:r>
-          <m:r>
-            <w:rPr>
-              <w:rFonts w:ascii="Cambria Math" w:hAnsi="Cambria Math"/>
-            </w:rPr>
-            <m:t>, E</m:t>
+            <m:t>=0.8, E</m:t>
           </m:r>
           <m:d>
             <m:dPr>
@@ -1568,19 +1679,7 @@
             <w:rPr>
               <w:rFonts w:ascii="Cambria Math" w:hAnsi="Cambria Math"/>
             </w:rPr>
-            <m:t>=3</m:t>
-          </m:r>
-          <m:r>
-            <w:rPr>
-              <w:rFonts w:ascii="Cambria Math" w:hAnsi="Cambria Math"/>
-            </w:rPr>
-            <m:t xml:space="preserve">,5 </m:t>
-          </m:r>
-          <m:r>
-            <w:rPr>
-              <w:rFonts w:ascii="Cambria Math" w:hAnsi="Cambria Math"/>
-            </w:rPr>
-            <m:t xml:space="preserve"> where α=</m:t>
+            <m:t>=3,5  where α=</m:t>
           </m:r>
           <m:f>
             <m:fPr>
@@ -1682,19 +1781,7 @@
             <w:rPr>
               <w:rFonts w:ascii="Cambria Math" w:hAnsi="Cambria Math"/>
             </w:rPr>
-            <m:t>=</m:t>
-          </m:r>
-          <m:r>
-            <w:rPr>
-              <w:rFonts w:ascii="Cambria Math" w:hAnsi="Cambria Math"/>
-            </w:rPr>
-            <m:t>1.0</m:t>
-          </m:r>
-          <m:r>
-            <w:rPr>
-              <w:rFonts w:ascii="Cambria Math" w:hAnsi="Cambria Math"/>
-            </w:rPr>
-            <m:t>,  R</m:t>
+            <m:t>=1.0,  R</m:t>
           </m:r>
           <m:sSub>
             <m:sSubPr>
@@ -1838,7 +1925,23 @@
           <w:b/>
           <w:bCs/>
         </w:rPr>
-        <w:t>stimated Coverage probability(for measuring the accuracy)</w:t>
+        <w:t xml:space="preserve">stimated Coverage </w:t>
+      </w:r>
+      <w:proofErr w:type="gramStart"/>
+      <w:r>
+        <w:rPr>
+          <w:b/>
+          <w:bCs/>
+        </w:rPr>
+        <w:t>probability(</w:t>
+      </w:r>
+      <w:proofErr w:type="gramEnd"/>
+      <w:r>
+        <w:rPr>
+          <w:b/>
+          <w:bCs/>
+        </w:rPr>
+        <w:t>for measuring the accuracy)</w:t>
       </w:r>
     </w:p>
     <w:p>
@@ -1994,19 +2097,7 @@
             <w:rPr>
               <w:rFonts w:ascii="Cambria Math" w:hAnsi="Cambria Math"/>
             </w:rPr>
-            <m:t xml:space="preserve">=0.5,2.0 </m:t>
-          </m:r>
-          <m:r>
-            <w:rPr>
-              <w:rFonts w:ascii="Cambria Math" w:hAnsi="Cambria Math"/>
-            </w:rPr>
-            <m:t>,</m:t>
-          </m:r>
-          <m:r>
-            <w:rPr>
-              <w:rFonts w:ascii="Cambria Math" w:hAnsi="Cambria Math"/>
-            </w:rPr>
-            <m:t>R</m:t>
+            <m:t>=0.5,2.0 ,R</m:t>
           </m:r>
           <m:sSub>
             <m:sSubPr>
@@ -2038,19 +2129,7 @@
             <w:rPr>
               <w:rFonts w:ascii="Cambria Math" w:hAnsi="Cambria Math"/>
             </w:rPr>
-            <m:t>=0.5,1.</m:t>
-          </m:r>
-          <m:r>
-            <w:rPr>
-              <w:rFonts w:ascii="Cambria Math" w:hAnsi="Cambria Math"/>
-            </w:rPr>
-            <m:t>0</m:t>
-          </m:r>
-          <m:r>
-            <w:rPr>
-              <w:rFonts w:ascii="Cambria Math" w:hAnsi="Cambria Math"/>
-            </w:rPr>
-            <m:t>,2.0;</m:t>
+            <m:t>=0.5,1.0,2.0;</m:t>
           </m:r>
           <m:sSub>
             <m:sSubPr>
@@ -2131,7 +2210,23 @@
           <w:b/>
           <w:bCs/>
         </w:rPr>
-        <w:t>Average length(for measuring the precision)</w:t>
+        <w:t xml:space="preserve">Average </w:t>
+      </w:r>
+      <w:proofErr w:type="gramStart"/>
+      <w:r>
+        <w:rPr>
+          <w:b/>
+          <w:bCs/>
+        </w:rPr>
+        <w:t>length(</w:t>
+      </w:r>
+      <w:proofErr w:type="gramEnd"/>
+      <w:r>
+        <w:rPr>
+          <w:b/>
+          <w:bCs/>
+        </w:rPr>
+        <w:t>for measuring the precision)</w:t>
       </w:r>
     </w:p>
     <w:p>
@@ -2164,7 +2259,6 @@
     <w:p>
       <w:pPr>
         <w:rPr>
-          <w:rFonts w:hint="eastAsia"/>
           <w:b/>
           <w:bCs/>
         </w:rPr>
@@ -2207,13 +2301,7 @@
             <w:rPr>
               <w:rFonts w:ascii="Cambria Math" w:hAnsi="Cambria Math"/>
             </w:rPr>
-            <m:t xml:space="preserve">η=0, </m:t>
-          </m:r>
-          <m:r>
-            <w:rPr>
-              <w:rFonts w:ascii="Cambria Math" w:hAnsi="Cambria Math"/>
-            </w:rPr>
-            <m:t xml:space="preserve"> v.s. </m:t>
+            <m:t xml:space="preserve">η=0,  v.s. </m:t>
           </m:r>
           <m:sSub>
             <m:sSubPr>
@@ -2251,31 +2339,7 @@
             <w:rPr>
               <w:rFonts w:ascii="Cambria Math" w:hAnsi="Cambria Math"/>
             </w:rPr>
-            <m:t>η</m:t>
-          </m:r>
-          <m:r>
-            <w:rPr>
-              <w:rFonts w:ascii="Cambria Math" w:hAnsi="Cambria Math"/>
-            </w:rPr>
-            <m:t>≠</m:t>
-          </m:r>
-          <m:r>
-            <w:rPr>
-              <w:rFonts w:ascii="Cambria Math" w:hAnsi="Cambria Math"/>
-            </w:rPr>
-            <m:t>0</m:t>
-          </m:r>
-          <m:r>
-            <w:rPr>
-              <w:rFonts w:ascii="Cambria Math" w:hAnsi="Cambria Math"/>
-            </w:rPr>
-            <m:t xml:space="preserve">,  </m:t>
-          </m:r>
-          <m:r>
-            <w:rPr>
-              <w:rFonts w:ascii="Cambria Math" w:hAnsi="Cambria Math"/>
-            </w:rPr>
-            <m:t>E</m:t>
+            <m:t>η≠0,  E</m:t>
           </m:r>
           <m:d>
             <m:dPr>
@@ -2493,7 +2557,6 @@
     <w:p>
       <w:pPr>
         <w:rPr>
-          <w:rFonts w:hint="eastAsia"/>
           <w:b/>
           <w:bCs/>
         </w:rPr>
@@ -2507,10 +2570,7 @@
         <w:t>T</w:t>
       </w:r>
       <w:r>
-        <w:t>able</w:t>
-      </w:r>
-      <w:r>
-        <w:t>2 power</w:t>
+        <w:t>able2 power</w:t>
       </w:r>
     </w:p>
     <w:p>
@@ -2754,58 +2814,139 @@
       </m:oMathPara>
     </w:p>
     <w:p>
+      <m:oMathPara>
+        <m:oMath>
+          <m:r>
+            <w:rPr>
+              <w:rFonts w:ascii="Cambria Math" w:hAnsi="Cambria Math"/>
+            </w:rPr>
+            <m:t>R</m:t>
+          </m:r>
+          <m:sSub>
+            <m:sSubPr>
+              <m:ctrlPr>
+                <w:rPr>
+                  <w:rFonts w:ascii="Cambria Math" w:hAnsi="Cambria Math"/>
+                  <w:i/>
+                </w:rPr>
+              </m:ctrlPr>
+            </m:sSubPr>
+            <m:e>
+              <m:r>
+                <w:rPr>
+                  <w:rFonts w:ascii="Cambria Math" w:hAnsi="Cambria Math"/>
+                </w:rPr>
+                <m:t>M</m:t>
+              </m:r>
+            </m:e>
+            <m:sub>
+              <m:r>
+                <w:rPr>
+                  <w:rFonts w:ascii="Cambria Math" w:hAnsi="Cambria Math"/>
+                </w:rPr>
+                <m:t>T</m:t>
+              </m:r>
+            </m:sub>
+          </m:sSub>
+          <m:r>
+            <w:rPr>
+              <w:rFonts w:ascii="Cambria Math" w:hAnsi="Cambria Math"/>
+            </w:rPr>
+            <m:t>=0.5,0.75,1.25,2.0</m:t>
+          </m:r>
+        </m:oMath>
+      </m:oMathPara>
+    </w:p>
+    <w:p>
       <w:pPr>
         <w:rPr>
-          <w:rFonts w:hint="eastAsia"/>
+          <w:b/>
+          <w:bCs/>
         </w:rPr>
       </w:pPr>
       <m:oMathPara>
         <m:oMath>
-          <m:r>
-            <w:rPr>
-              <w:rFonts w:ascii="Cambria Math" w:hAnsi="Cambria Math"/>
-            </w:rPr>
-            <m:t>R</m:t>
-          </m:r>
-          <m:sSub>
-            <m:sSubPr>
-              <m:ctrlPr>
-                <w:rPr>
-                  <w:rFonts w:ascii="Cambria Math" w:hAnsi="Cambria Math"/>
-                  <w:i/>
-                </w:rPr>
-              </m:ctrlPr>
-            </m:sSubPr>
-            <m:e>
-              <m:r>
-                <w:rPr>
-                  <w:rFonts w:ascii="Cambria Math" w:hAnsi="Cambria Math"/>
-                </w:rPr>
-                <m:t>M</m:t>
-              </m:r>
-            </m:e>
-            <m:sub>
-              <m:r>
-                <w:rPr>
-                  <w:rFonts w:ascii="Cambria Math" w:hAnsi="Cambria Math"/>
-                </w:rPr>
-                <m:t>T</m:t>
-              </m:r>
-            </m:sub>
-          </m:sSub>
-          <m:r>
-            <w:rPr>
-              <w:rFonts w:ascii="Cambria Math" w:hAnsi="Cambria Math"/>
-            </w:rPr>
-            <m:t>=0.5,0.75,1.25,2.0</m:t>
+          <m:sSub>
+            <m:sSubPr>
+              <m:ctrlPr>
+                <w:rPr>
+                  <w:rFonts w:ascii="Cambria Math" w:hAnsi="Cambria Math"/>
+                  <w:i/>
+                </w:rPr>
+              </m:ctrlPr>
+            </m:sSubPr>
+            <m:e>
+              <m:r>
+                <w:rPr>
+                  <w:rFonts w:ascii="Cambria Math" w:hAnsi="Cambria Math"/>
+                </w:rPr>
+                <m:t>n</m:t>
+              </m:r>
+            </m:e>
+            <m:sub>
+              <m:r>
+                <w:rPr>
+                  <w:rFonts w:ascii="Cambria Math" w:hAnsi="Cambria Math"/>
+                </w:rPr>
+                <m:t>1</m:t>
+              </m:r>
+            </m:sub>
+          </m:sSub>
+          <m:r>
+            <w:rPr>
+              <w:rFonts w:ascii="Cambria Math" w:hAnsi="Cambria Math"/>
+            </w:rPr>
+            <m:t>=</m:t>
+          </m:r>
+          <m:sSub>
+            <m:sSubPr>
+              <m:ctrlPr>
+                <w:rPr>
+                  <w:rFonts w:ascii="Cambria Math" w:hAnsi="Cambria Math"/>
+                  <w:i/>
+                </w:rPr>
+              </m:ctrlPr>
+            </m:sSubPr>
+            <m:e>
+              <m:r>
+                <w:rPr>
+                  <w:rFonts w:ascii="Cambria Math" w:hAnsi="Cambria Math"/>
+                </w:rPr>
+                <m:t>n</m:t>
+              </m:r>
+            </m:e>
+            <m:sub>
+              <m:r>
+                <w:rPr>
+                  <w:rFonts w:ascii="Cambria Math" w:hAnsi="Cambria Math"/>
+                </w:rPr>
+                <m:t>2</m:t>
+              </m:r>
+            </m:sub>
+          </m:sSub>
+          <m:r>
+            <w:rPr>
+              <w:rFonts w:ascii="Cambria Math" w:hAnsi="Cambria Math"/>
+            </w:rPr>
+            <m:t>=15,30,50</m:t>
           </m:r>
         </m:oMath>
       </m:oMathPara>
     </w:p>
     <w:p>
+      <w:r>
+        <w:rPr>
+          <w:rFonts w:hint="eastAsia"/>
+        </w:rPr>
+        <w:t>T</w:t>
+      </w:r>
+      <w:r>
+        <w:t>able3 type I error</w:t>
+      </w:r>
+    </w:p>
+    <w:p>
       <w:pPr>
         <w:rPr>
-          <w:rFonts w:hint="eastAsia"/>
           <w:b/>
           <w:bCs/>
         </w:rPr>
@@ -2826,106 +2967,6 @@
                 <w:rPr>
                   <w:rFonts w:ascii="Cambria Math" w:hAnsi="Cambria Math"/>
                 </w:rPr>
-                <m:t>n</m:t>
-              </m:r>
-            </m:e>
-            <m:sub>
-              <m:r>
-                <w:rPr>
-                  <w:rFonts w:ascii="Cambria Math" w:hAnsi="Cambria Math"/>
-                </w:rPr>
-                <m:t>1</m:t>
-              </m:r>
-            </m:sub>
-          </m:sSub>
-          <m:r>
-            <w:rPr>
-              <w:rFonts w:ascii="Cambria Math" w:hAnsi="Cambria Math"/>
-            </w:rPr>
-            <m:t>=</m:t>
-          </m:r>
-          <m:sSub>
-            <m:sSubPr>
-              <m:ctrlPr>
-                <w:rPr>
-                  <w:rFonts w:ascii="Cambria Math" w:hAnsi="Cambria Math"/>
-                  <w:i/>
-                </w:rPr>
-              </m:ctrlPr>
-            </m:sSubPr>
-            <m:e>
-              <m:r>
-                <w:rPr>
-                  <w:rFonts w:ascii="Cambria Math" w:hAnsi="Cambria Math"/>
-                </w:rPr>
-                <m:t>n</m:t>
-              </m:r>
-            </m:e>
-            <m:sub>
-              <m:r>
-                <w:rPr>
-                  <w:rFonts w:ascii="Cambria Math" w:hAnsi="Cambria Math"/>
-                </w:rPr>
-                <m:t>2</m:t>
-              </m:r>
-            </m:sub>
-          </m:sSub>
-          <m:r>
-            <w:rPr>
-              <w:rFonts w:ascii="Cambria Math" w:hAnsi="Cambria Math"/>
-            </w:rPr>
-            <m:t>=15,30,50</m:t>
-          </m:r>
-        </m:oMath>
-      </m:oMathPara>
-    </w:p>
-    <w:p>
-      <w:r>
-        <w:rPr>
-          <w:rFonts w:hint="eastAsia"/>
-        </w:rPr>
-        <w:t>T</w:t>
-      </w:r>
-      <w:r>
-        <w:t>able</w:t>
-      </w:r>
-      <w:r>
-        <w:t>3</w:t>
-      </w:r>
-      <w:r>
-        <w:t xml:space="preserve"> type I</w:t>
-      </w:r>
-      <w:r>
-        <w:t xml:space="preserve"> </w:t>
-      </w:r>
-      <w:r>
-        <w:t>error</w:t>
-      </w:r>
-    </w:p>
-    <w:p>
-      <w:pPr>
-        <w:rPr>
-          <w:rFonts w:hint="eastAsia"/>
-          <w:b/>
-          <w:bCs/>
-        </w:rPr>
-      </w:pPr>
-      <m:oMathPara>
-        <m:oMath>
-          <m:sSub>
-            <m:sSubPr>
-              <m:ctrlPr>
-                <w:rPr>
-                  <w:rFonts w:ascii="Cambria Math" w:hAnsi="Cambria Math"/>
-                  <w:i/>
-                </w:rPr>
-              </m:ctrlPr>
-            </m:sSubPr>
-            <m:e>
-              <m:r>
-                <w:rPr>
-                  <w:rFonts w:ascii="Cambria Math" w:hAnsi="Cambria Math"/>
-                </w:rPr>
                 <m:t>H</m:t>
               </m:r>
             </m:e>
@@ -3082,13 +3123,7 @@
             <w:rPr>
               <w:rFonts w:ascii="Cambria Math" w:hAnsi="Cambria Math"/>
             </w:rPr>
-            <m:t>&gt;</m:t>
-          </m:r>
-          <m:r>
-            <w:rPr>
-              <w:rFonts w:ascii="Cambria Math" w:hAnsi="Cambria Math"/>
-            </w:rPr>
-            <m:t>R</m:t>
+            <m:t>&gt;R</m:t>
           </m:r>
           <m:sSub>
             <m:sSubPr>
@@ -3343,19 +3378,12 @@
         <w:t>T</w:t>
       </w:r>
       <w:r>
-        <w:t>able</w:t>
-      </w:r>
-      <w:r>
-        <w:t>4</w:t>
-      </w:r>
-      <w:r>
-        <w:t xml:space="preserve"> power</w:t>
+        <w:t>able4 power</w:t>
       </w:r>
     </w:p>
     <w:p>
       <w:pPr>
         <w:rPr>
-          <w:rFonts w:hint="eastAsia"/>
           <w:b/>
           <w:bCs/>
         </w:rPr>
@@ -3758,19 +3786,7 @@
                 <w:rPr>
                   <w:rFonts w:ascii="Cambria Math" w:hAnsi="Cambria Math"/>
                 </w:rPr>
-                <m:t>=</m:t>
-              </m:r>
-              <m:r>
-                <w:rPr>
-                  <w:rFonts w:ascii="Cambria Math" w:hAnsi="Cambria Math"/>
-                </w:rPr>
-                <m:t xml:space="preserve">1,  </m:t>
-              </m:r>
-              <m:r>
-                <w:rPr>
-                  <w:rFonts w:ascii="Cambria Math" w:hAnsi="Cambria Math"/>
-                </w:rPr>
-                <m:t>n</m:t>
+                <m:t>=1,  n</m:t>
               </m:r>
             </m:e>
             <m:sub>
@@ -3879,7 +3895,6 @@
     <w:p>
       <w:pPr>
         <w:rPr>
-          <w:rFonts w:hint="eastAsia"/>
           <w:b/>
           <w:bCs/>
         </w:rPr>
@@ -4084,19 +4099,7 @@
                 <w:rPr>
                   <w:rFonts w:ascii="Cambria Math" w:hAnsi="Cambria Math"/>
                 </w:rPr>
-                <m:t>=</m:t>
-              </m:r>
-              <m:r>
-                <w:rPr>
-                  <w:rFonts w:ascii="Cambria Math" w:hAnsi="Cambria Math"/>
-                </w:rPr>
-                <m:t>0.5, 1.0, 2.0</m:t>
-              </m:r>
-              <m:r>
-                <w:rPr>
-                  <w:rFonts w:ascii="Cambria Math" w:hAnsi="Cambria Math"/>
-                </w:rPr>
-                <m:t>,  n</m:t>
+                <m:t>=0.5, 1.0, 2.0,  n</m:t>
               </m:r>
             </m:e>
             <m:sub>
@@ -4160,7 +4163,7 @@
 </file>
 
 <file path=word/endnotes.xml><?xml version="1.0" encoding="utf-8"?>
-<w:endnotes xmlns:wpc="http://schemas.microsoft.com/office/word/2010/wordprocessingCanvas" xmlns:cx="http://schemas.microsoft.com/office/drawing/2014/chartex" xmlns:cx1="http://schemas.microsoft.com/office/drawing/2015/9/8/chartex" xmlns:cx2="http://schemas.microsoft.com/office/drawing/2015/10/21/chartex" xmlns:cx3="http://schemas.microsoft.com/office/drawing/2016/5/9/chartex" xmlns:cx4="http://schemas.microsoft.com/office/drawing/2016/5/10/chartex" xmlns:cx5="http://schemas.microsoft.com/office/drawing/2016/5/11/chartex" xmlns:cx6="http://schemas.microsoft.com/office/drawing/2016/5/12/chartex" xmlns:cx7="http://schemas.microsoft.com/office/drawing/2016/5/13/chartex" xmlns:cx8="http://schemas.microsoft.com/office/drawing/2016/5/14/chartex" xmlns:mc="http://schemas.openxmlformats.org/markup-compatibility/2006" xmlns:aink="http://schemas.microsoft.com/office/drawing/2016/ink" xmlns:am3d="http://schemas.microsoft.com/office/drawing/2017/model3d" xmlns:o="urn:schemas-microsoft-com:office:office" xmlns:r="http://schemas.openxmlformats.org/officeDocument/2006/relationships" xmlns:m="http://schemas.openxmlformats.org/officeDocument/2006/math" xmlns:v="urn:schemas-microsoft-com:vml" xmlns:wp14="http://schemas.microsoft.com/office/word/2010/wordprocessingDrawing" xmlns:wp="http://schemas.openxmlformats.org/drawingml/2006/wordprocessingDrawing" xmlns:w10="urn:schemas-microsoft-com:office:word" xmlns:w="http://schemas.openxmlformats.org/wordprocessingml/2006/main" xmlns:w14="http://schemas.microsoft.com/office/word/2010/wordml" xmlns:w15="http://schemas.microsoft.com/office/word/2012/wordml" xmlns:w16cex="http://schemas.microsoft.com/office/word/2018/wordml/cex" xmlns:w16cid="http://schemas.microsoft.com/office/word/2016/wordml/cid" xmlns:w16="http://schemas.microsoft.com/office/word/2018/wordml" xmlns:w16sdtdh="http://schemas.microsoft.com/office/word/2020/wordml/sdtdatahash" xmlns:w16se="http://schemas.microsoft.com/office/word/2015/wordml/symex" xmlns:wpg="http://schemas.microsoft.com/office/word/2010/wordprocessingGroup" xmlns:wpi="http://schemas.microsoft.com/office/word/2010/wordprocessingInk" xmlns:wne="http://schemas.microsoft.com/office/word/2006/wordml" xmlns:wps="http://schemas.microsoft.com/office/word/2010/wordprocessingShape" mc:Ignorable="w14 w15 w16se w16cid w16 w16cex w16sdtdh wp14">
+<w:endnotes xmlns:wpc="http://schemas.microsoft.com/office/word/2010/wordprocessingCanvas" xmlns:cx="http://schemas.microsoft.com/office/drawing/2014/chartex" xmlns:cx1="http://schemas.microsoft.com/office/drawing/2015/9/8/chartex" xmlns:cx2="http://schemas.microsoft.com/office/drawing/2015/10/21/chartex" xmlns:cx3="http://schemas.microsoft.com/office/drawing/2016/5/9/chartex" xmlns:cx4="http://schemas.microsoft.com/office/drawing/2016/5/10/chartex" xmlns:cx5="http://schemas.microsoft.com/office/drawing/2016/5/11/chartex" xmlns:cx6="http://schemas.microsoft.com/office/drawing/2016/5/12/chartex" xmlns:cx7="http://schemas.microsoft.com/office/drawing/2016/5/13/chartex" xmlns:cx8="http://schemas.microsoft.com/office/drawing/2016/5/14/chartex" xmlns:mc="http://schemas.openxmlformats.org/markup-compatibility/2006" xmlns:aink="http://schemas.microsoft.com/office/drawing/2016/ink" xmlns:am3d="http://schemas.microsoft.com/office/drawing/2017/model3d" xmlns:o="urn:schemas-microsoft-com:office:office" xmlns:oel="http://schemas.microsoft.com/office/2019/extlst" xmlns:r="http://schemas.openxmlformats.org/officeDocument/2006/relationships" xmlns:m="http://schemas.openxmlformats.org/officeDocument/2006/math" xmlns:v="urn:schemas-microsoft-com:vml" xmlns:wp14="http://schemas.microsoft.com/office/word/2010/wordprocessingDrawing" xmlns:wp="http://schemas.openxmlformats.org/drawingml/2006/wordprocessingDrawing" xmlns:w10="urn:schemas-microsoft-com:office:word" xmlns:w="http://schemas.openxmlformats.org/wordprocessingml/2006/main" xmlns:w14="http://schemas.microsoft.com/office/word/2010/wordml" xmlns:w15="http://schemas.microsoft.com/office/word/2012/wordml" xmlns:w16cex="http://schemas.microsoft.com/office/word/2018/wordml/cex" xmlns:w16cid="http://schemas.microsoft.com/office/word/2016/wordml/cid" xmlns:w16="http://schemas.microsoft.com/office/word/2018/wordml" xmlns:w16sdtdh="http://schemas.microsoft.com/office/word/2020/wordml/sdtdatahash" xmlns:w16se="http://schemas.microsoft.com/office/word/2015/wordml/symex" xmlns:wpg="http://schemas.microsoft.com/office/word/2010/wordprocessingGroup" xmlns:wpi="http://schemas.microsoft.com/office/word/2010/wordprocessingInk" xmlns:wne="http://schemas.microsoft.com/office/word/2006/wordml" xmlns:wps="http://schemas.microsoft.com/office/word/2010/wordprocessingShape" mc:Ignorable="w14 w15 w16se w16cid w16 w16cex w16sdtdh wp14">
   <w:endnote w:type="separator" w:id="-1">
     <w:p>
       <w:r>
@@ -4179,7 +4182,7 @@
 </file>
 
 <file path=word/footnotes.xml><?xml version="1.0" encoding="utf-8"?>
-<w:footnotes xmlns:wpc="http://schemas.microsoft.com/office/word/2010/wordprocessingCanvas" xmlns:cx="http://schemas.microsoft.com/office/drawing/2014/chartex" xmlns:cx1="http://schemas.microsoft.com/office/drawing/2015/9/8/chartex" xmlns:cx2="http://schemas.microsoft.com/office/drawing/2015/10/21/chartex" xmlns:cx3="http://schemas.microsoft.com/office/drawing/2016/5/9/chartex" xmlns:cx4="http://schemas.microsoft.com/office/drawing/2016/5/10/chartex" xmlns:cx5="http://schemas.microsoft.com/office/drawing/2016/5/11/chartex" xmlns:cx6="http://schemas.microsoft.com/office/drawing/2016/5/12/chartex" xmlns:cx7="http://schemas.microsoft.com/office/drawing/2016/5/13/chartex" xmlns:cx8="http://schemas.microsoft.com/office/drawing/2016/5/14/chartex" xmlns:mc="http://schemas.openxmlformats.org/markup-compatibility/2006" xmlns:aink="http://schemas.microsoft.com/office/drawing/2016/ink" xmlns:am3d="http://schemas.microsoft.com/office/drawing/2017/model3d" xmlns:o="urn:schemas-microsoft-com:office:office" xmlns:r="http://schemas.openxmlformats.org/officeDocument/2006/relationships" xmlns:m="http://schemas.openxmlformats.org/officeDocument/2006/math" xmlns:v="urn:schemas-microsoft-com:vml" xmlns:wp14="http://schemas.microsoft.com/office/word/2010/wordprocessingDrawing" xmlns:wp="http://schemas.openxmlformats.org/drawingml/2006/wordprocessingDrawing" xmlns:w10="urn:schemas-microsoft-com:office:word" xmlns:w="http://schemas.openxmlformats.org/wordprocessingml/2006/main" xmlns:w14="http://schemas.microsoft.com/office/word/2010/wordml" xmlns:w15="http://schemas.microsoft.com/office/word/2012/wordml" xmlns:w16cex="http://schemas.microsoft.com/office/word/2018/wordml/cex" xmlns:w16cid="http://schemas.microsoft.com/office/word/2016/wordml/cid" xmlns:w16="http://schemas.microsoft.com/office/word/2018/wordml" xmlns:w16sdtdh="http://schemas.microsoft.com/office/word/2020/wordml/sdtdatahash" xmlns:w16se="http://schemas.microsoft.com/office/word/2015/wordml/symex" xmlns:wpg="http://schemas.microsoft.com/office/word/2010/wordprocessingGroup" xmlns:wpi="http://schemas.microsoft.com/office/word/2010/wordprocessingInk" xmlns:wne="http://schemas.microsoft.com/office/word/2006/wordml" xmlns:wps="http://schemas.microsoft.com/office/word/2010/wordprocessingShape" mc:Ignorable="w14 w15 w16se w16cid w16 w16cex w16sdtdh wp14">
+<w:footnotes xmlns:wpc="http://schemas.microsoft.com/office/word/2010/wordprocessingCanvas" xmlns:cx="http://schemas.microsoft.com/office/drawing/2014/chartex" xmlns:cx1="http://schemas.microsoft.com/office/drawing/2015/9/8/chartex" xmlns:cx2="http://schemas.microsoft.com/office/drawing/2015/10/21/chartex" xmlns:cx3="http://schemas.microsoft.com/office/drawing/2016/5/9/chartex" xmlns:cx4="http://schemas.microsoft.com/office/drawing/2016/5/10/chartex" xmlns:cx5="http://schemas.microsoft.com/office/drawing/2016/5/11/chartex" xmlns:cx6="http://schemas.microsoft.com/office/drawing/2016/5/12/chartex" xmlns:cx7="http://schemas.microsoft.com/office/drawing/2016/5/13/chartex" xmlns:cx8="http://schemas.microsoft.com/office/drawing/2016/5/14/chartex" xmlns:mc="http://schemas.openxmlformats.org/markup-compatibility/2006" xmlns:aink="http://schemas.microsoft.com/office/drawing/2016/ink" xmlns:am3d="http://schemas.microsoft.com/office/drawing/2017/model3d" xmlns:o="urn:schemas-microsoft-com:office:office" xmlns:oel="http://schemas.microsoft.com/office/2019/extlst" xmlns:r="http://schemas.openxmlformats.org/officeDocument/2006/relationships" xmlns:m="http://schemas.openxmlformats.org/officeDocument/2006/math" xmlns:v="urn:schemas-microsoft-com:vml" xmlns:wp14="http://schemas.microsoft.com/office/word/2010/wordprocessingDrawing" xmlns:wp="http://schemas.openxmlformats.org/drawingml/2006/wordprocessingDrawing" xmlns:w10="urn:schemas-microsoft-com:office:word" xmlns:w="http://schemas.openxmlformats.org/wordprocessingml/2006/main" xmlns:w14="http://schemas.microsoft.com/office/word/2010/wordml" xmlns:w15="http://schemas.microsoft.com/office/word/2012/wordml" xmlns:w16cex="http://schemas.microsoft.com/office/word/2018/wordml/cex" xmlns:w16cid="http://schemas.microsoft.com/office/word/2016/wordml/cid" xmlns:w16="http://schemas.microsoft.com/office/word/2018/wordml" xmlns:w16sdtdh="http://schemas.microsoft.com/office/word/2020/wordml/sdtdatahash" xmlns:w16se="http://schemas.microsoft.com/office/word/2015/wordml/symex" xmlns:wpg="http://schemas.microsoft.com/office/word/2010/wordprocessingGroup" xmlns:wpi="http://schemas.microsoft.com/office/word/2010/wordprocessingInk" xmlns:wne="http://schemas.microsoft.com/office/word/2006/wordml" xmlns:wps="http://schemas.microsoft.com/office/word/2010/wordprocessingShape" mc:Ignorable="w14 w15 w16se w16cid w16 w16cex w16sdtdh wp14">
   <w:footnote w:type="separator" w:id="-1">
     <w:p>
       <w:r>

</xml_diff>